<commit_message>
edit the project plan
</commit_message>
<xml_diff>
--- a/Proposed plan for final project.docx
+++ b/Proposed plan for final project.docx
@@ -12,18 +12,20 @@
         <w:rPr>
           <w:b/>
         </w:rPr>
-        <w:t>### Proposed plan for final project</w:t>
-      </w:r>
-    </w:p>
-    <w:p>
-      <w:r>
-        <w:t xml:space="preserve">--- </w:t>
-      </w:r>
-      <w:r>
-        <w:t xml:space="preserve">   </w:t>
-      </w:r>
-      <w:r>
-        <w:t>Jinming Luo</w:t>
+        <w:t>##</w:t>
+      </w:r>
+      <w:bookmarkStart w:id="0" w:name="_GoBack"/>
+      <w:bookmarkEnd w:id="0"/>
+      <w:r>
+        <w:rPr>
+          <w:b/>
+        </w:rPr>
+        <w:t xml:space="preserve"> Proposed plan for final project</w:t>
+      </w:r>
+    </w:p>
+    <w:p>
+      <w:r>
+        <w:t>---    Jinming Luo</w:t>
       </w:r>
     </w:p>
     <w:p/>
@@ -42,13 +44,7 @@
       </w:r>
       <w:proofErr w:type="spellEnd"/>
       <w:r>
-        <w:t>-French model in an in-sample way. After that if time permits, we can also build up some strategy</w:t>
-      </w:r>
-      <w:r>
-        <w:t xml:space="preserve"> </w:t>
-      </w:r>
-      <w:r>
-        <w:t>(or predicting) model by adding the skewness factor to existence</w:t>
+        <w:t>-French model in an in-sample way. After that if time permits, we can also build up some strategy (or predicting) model by adding the skewness factor to existence</w:t>
       </w:r>
     </w:p>
     <w:p>
@@ -58,11 +54,6 @@
     </w:p>
     <w:p/>
     <w:p>
-      <w:pPr>
-        <w:rPr>
-          <w:rFonts w:hint="eastAsia"/>
-        </w:rPr>
-      </w:pPr>
       <w:r>
         <w:rPr>
           <w:rFonts w:hint="eastAsia"/>
@@ -123,13 +114,7 @@
     </w:p>
     <w:p>
       <w:r>
-        <w:t xml:space="preserve">  explaining power</w:t>
-      </w:r>
-      <w:r>
-        <w:t>,</w:t>
-      </w:r>
-      <w:r>
-        <w:t xml:space="preserve"> the correlation between them should be significant (and hopefully positive). Then we can set out for a stable co-integration model </w:t>
+        <w:t xml:space="preserve">  explaining power, the correlation between them should be significant (and hopefully positive). Then we can set out for a stable co-integration model </w:t>
       </w:r>
     </w:p>
     <w:p>
@@ -150,13 +135,7 @@
     <w:p/>
     <w:p>
       <w:r>
-        <w:t xml:space="preserve">  For </w:t>
-      </w:r>
-      <w:r>
-        <w:t>now,</w:t>
-      </w:r>
-      <w:r>
-        <w:t xml:space="preserve"> I propose the following way to train and apply the co-integration model</w:t>
+        <w:t xml:space="preserve">  For now, I propose the following way to train and apply the co-integration model</w:t>
       </w:r>
     </w:p>
     <w:p>
@@ -166,13 +145,7 @@
     </w:p>
     <w:p>
       <w:r>
-        <w:t xml:space="preserve">  2) Use training sample to train the </w:t>
-      </w:r>
-      <w:r>
-        <w:t>model and</w:t>
-      </w:r>
-      <w:r>
-        <w:t xml:space="preserve"> apply it to the testing sample to both predict the mean and provide the </w:t>
+        <w:t xml:space="preserve">  2) Use training sample to train the model and apply it to the testing sample to both predict the mean and provide the </w:t>
       </w:r>
       <w:proofErr w:type="spellStart"/>
       <w:r>
@@ -180,24 +153,12 @@
       </w:r>
       <w:proofErr w:type="spellEnd"/>
       <w:r>
-        <w:t xml:space="preserve"> to the mean.</w:t>
-      </w:r>
-      <w:r>
-        <w:t xml:space="preserve"> </w:t>
-      </w:r>
-      <w:r>
-        <w:t>(interval estimate)</w:t>
-      </w:r>
-    </w:p>
-    <w:p>
-      <w:r>
-        <w:t xml:space="preserve">  3) check if the true dependent variable</w:t>
-      </w:r>
-      <w:r>
-        <w:t xml:space="preserve"> </w:t>
-      </w:r>
-      <w:r>
-        <w:t>(in this case, the Sharpe Ratio) falls into the interval, and decide if it is risk premia.</w:t>
+        <w:t xml:space="preserve"> to the mean. (interval estimate)</w:t>
+      </w:r>
+    </w:p>
+    <w:p>
+      <w:r>
+        <w:t xml:space="preserve">  3) check if the true dependent variable (in this case, the Sharpe Ratio) falls into the interval, and decide if it is risk premia.</w:t>
       </w:r>
     </w:p>
     <w:p/>
@@ -236,13 +197,7 @@
     </w:p>
     <w:p>
       <w:r>
-        <w:t xml:space="preserve">a factor that shows the market's tail risk in general, since according to the paper the tail risk should </w:t>
-      </w:r>
-      <w:r>
-        <w:t>account</w:t>
-      </w:r>
-      <w:r>
-        <w:t xml:space="preserve"> quite a bit for the risk premia.</w:t>
+        <w:t>a factor that shows the market's tail risk in general, since according to the paper the tail risk should account quite a bit for the risk premia.</w:t>
       </w:r>
     </w:p>
     <w:p>
@@ -258,13 +213,7 @@
     <w:p/>
     <w:p>
       <w:r>
-        <w:t xml:space="preserve">We can build up regression models using monthly </w:t>
-      </w:r>
-      <w:r>
-        <w:t>returns and</w:t>
-      </w:r>
-      <w:r>
-        <w:t xml:space="preserve"> calculate the skewness by daily returns within the corresponding month.</w:t>
+        <w:t>We can build up regression models using monthly returns and calculate the skewness by daily returns within the corresponding month.</w:t>
       </w:r>
     </w:p>
     <w:p>
@@ -368,17 +317,11 @@
         <w:t>to evaluate the importance of the addition factors VAR and SKW. If in line with the paper, 5) should be the best</w:t>
       </w:r>
     </w:p>
-    <w:p>
-      <w:bookmarkStart w:id="0" w:name="_GoBack"/>
-      <w:bookmarkEnd w:id="0"/>
-    </w:p>
+    <w:p/>
     <w:p>
       <w:r>
         <w:lastRenderedPageBreak/>
-        <w:t>Extension</w:t>
-      </w:r>
-      <w:r>
-        <w:t xml:space="preserve"> to 3-factor </w:t>
+        <w:t xml:space="preserve">Extension to 3-factor </w:t>
       </w:r>
       <w:proofErr w:type="spellStart"/>
       <w:r>

</xml_diff>